<commit_message>
added how to get files from local machine to vm
</commit_message>
<xml_diff>
--- a/HowTo_use_Tools/HowTo_Set_up_Data_Science_VM_from_Azure.docx
+++ b/HowTo_use_Tools/HowTo_Set_up_Data_Science_VM_from_Azure.docx
@@ -232,6 +232,93 @@
     </w:p>
     <w:p>
       <w:pPr>
+        <w:pStyle w:val="ListParagraph"/>
+        <w:rPr>
+          <w:lang w:val="en-US"/>
+        </w:rPr>
+      </w:pPr>
+    </w:p>
+    <w:p>
+      <w:pPr>
+        <w:pStyle w:val="ListParagraph"/>
+        <w:numPr>
+          <w:ilvl w:val="0"/>
+          <w:numId w:val="1"/>
+        </w:numPr>
+        <w:rPr>
+          <w:lang w:val="en-US"/>
+        </w:rPr>
+      </w:pPr>
+      <w:r>
+        <w:rPr>
+          <w:lang w:val="en-US"/>
+        </w:rPr>
+        <w:t>In your Windows VM Remote desktop, change Firewall settings to allow for incoming traffic via HTTP port (80):</w:t>
+      </w:r>
+    </w:p>
+    <w:p>
+      <w:pPr>
+        <w:pStyle w:val="ListParagraph"/>
+        <w:rPr>
+          <w:lang w:val="en-US"/>
+        </w:rPr>
+      </w:pPr>
+      <w:r>
+        <w:rPr>
+          <w:lang w:val="en-US"/>
+        </w:rPr>
+        <w:t xml:space="preserve">Right-klick on mouse in Desktop –&gt; Settings -&gt; </w:t>
+      </w:r>
+      <w:proofErr w:type="spellStart"/>
+      <w:r>
+        <w:rPr>
+          <w:lang w:val="en-US"/>
+        </w:rPr>
+        <w:t>Netzwerk</w:t>
+      </w:r>
+      <w:proofErr w:type="spellEnd"/>
+      <w:r>
+        <w:rPr>
+          <w:lang w:val="en-US"/>
+        </w:rPr>
+        <w:t xml:space="preserve"> -&gt; Windows Firewall -&gt; Advanced Settings -&gt;</w:t>
+      </w:r>
+      <w:r>
+        <w:rPr>
+          <w:lang w:val="en-US"/>
+        </w:rPr>
+        <w:t xml:space="preserve"> Inbound rule: Make a new one and allow port 80 (HTTP port) to be open </w:t>
+      </w:r>
+    </w:p>
+    <w:p>
+      <w:pPr>
+        <w:pStyle w:val="ListParagraph"/>
+        <w:rPr>
+          <w:lang w:val="en-US"/>
+        </w:rPr>
+      </w:pPr>
+    </w:p>
+    <w:p>
+      <w:pPr>
+        <w:pStyle w:val="ListParagraph"/>
+        <w:numPr>
+          <w:ilvl w:val="0"/>
+          <w:numId w:val="1"/>
+        </w:numPr>
+        <w:rPr>
+          <w:lang w:val="en-US"/>
+        </w:rPr>
+      </w:pPr>
+      <w:r>
+        <w:rPr>
+          <w:lang w:val="en-US"/>
+        </w:rPr>
+        <w:t>Download normal R version from CRAN:</w:t>
+      </w:r>
+    </w:p>
+    <w:p>
+      <w:pPr>
+        <w:spacing w:after="0" w:line="300" w:lineRule="atLeast"/>
         <w:ind w:left="708"/>
         <w:rPr>
           <w:lang w:val="en-US"/>
@@ -241,23 +328,341 @@
         <w:rPr>
           <w:lang w:val="en-US"/>
         </w:rPr>
-        <w:t xml:space="preserve">Remark: If you want to </w:t>
-      </w:r>
-      <w:r>
-        <w:rPr>
-          <w:lang w:val="en-US"/>
-        </w:rPr>
-        <w:t xml:space="preserve">Copy Files from your local laptop to VM see </w:t>
-      </w:r>
-    </w:p>
-    <w:p>
-      <w:pPr>
+        <w:t xml:space="preserve">In order to be able to download, you need to first </w:t>
+      </w:r>
+      <w:proofErr w:type="gramStart"/>
+      <w:r>
+        <w:rPr>
+          <w:lang w:val="en-US"/>
+        </w:rPr>
+        <w:t>Enable</w:t>
+      </w:r>
+      <w:proofErr w:type="gramEnd"/>
+      <w:r>
+        <w:rPr>
+          <w:lang w:val="en-US"/>
+        </w:rPr>
+        <w:t xml:space="preserve"> </w:t>
+      </w:r>
+      <w:r>
+        <w:rPr>
+          <w:lang w:val="en-US"/>
+        </w:rPr>
+        <w:t xml:space="preserve">the file download in Internet </w:t>
+      </w:r>
+      <w:r>
+        <w:rPr>
+          <w:lang w:val="en-US"/>
+        </w:rPr>
+        <w:t xml:space="preserve">Explorer, as described in </w:t>
+      </w:r>
+    </w:p>
+    <w:p>
+      <w:pPr>
+        <w:spacing w:after="0" w:line="300" w:lineRule="atLeast"/>
         <w:ind w:left="708"/>
         <w:rPr>
           <w:lang w:val="en-US"/>
         </w:rPr>
       </w:pPr>
       <w:hyperlink r:id="rId5" w:history="1">
+        <w:r>
+          <w:rPr>
+            <w:rStyle w:val="Hyperlink"/>
+            <w:lang w:val="en-US"/>
+          </w:rPr>
+          <w:t>https://answers.microsoft.com/en-us/ie/forum/ie8-windows_other/error-message-your-current-security-settings-do/59cc236d-7baf-4552-92ff-b34b9a6942aa?auth=1</w:t>
+        </w:r>
+      </w:hyperlink>
+    </w:p>
+    <w:p>
+      <w:pPr>
+        <w:spacing w:after="0" w:line="300" w:lineRule="atLeast"/>
+        <w:ind w:left="708"/>
+        <w:rPr>
+          <w:lang w:val="en-US"/>
+        </w:rPr>
+      </w:pPr>
+    </w:p>
+    <w:p>
+      <w:pPr>
+        <w:spacing w:after="0" w:line="300" w:lineRule="atLeast"/>
+        <w:ind w:left="708"/>
+        <w:rPr>
+          <w:lang w:val="en-US"/>
+        </w:rPr>
+      </w:pPr>
+      <w:r>
+        <w:rPr>
+          <w:lang w:val="en-US"/>
+        </w:rPr>
+        <w:t>a.    Open Internet Explorer.</w:t>
+      </w:r>
+    </w:p>
+    <w:p>
+      <w:pPr>
+        <w:spacing w:after="0" w:line="300" w:lineRule="atLeast"/>
+        <w:ind w:left="708"/>
+        <w:rPr>
+          <w:lang w:val="en-US"/>
+        </w:rPr>
+      </w:pPr>
+      <w:r>
+        <w:rPr>
+          <w:lang w:val="en-US"/>
+        </w:rPr>
+        <w:t>b.    Click Tools and then options.</w:t>
+      </w:r>
+    </w:p>
+    <w:p>
+      <w:pPr>
+        <w:spacing w:after="0" w:line="300" w:lineRule="atLeast"/>
+        <w:ind w:left="708"/>
+        <w:rPr>
+          <w:lang w:val="en-US"/>
+        </w:rPr>
+      </w:pPr>
+      <w:r>
+        <w:rPr>
+          <w:lang w:val="en-US"/>
+        </w:rPr>
+        <w:t>c.    Click on the security tab.</w:t>
+      </w:r>
+    </w:p>
+    <w:p>
+      <w:pPr>
+        <w:spacing w:after="0" w:line="300" w:lineRule="atLeast"/>
+        <w:ind w:left="708"/>
+        <w:rPr>
+          <w:lang w:val="en-US"/>
+        </w:rPr>
+      </w:pPr>
+      <w:r>
+        <w:rPr>
+          <w:lang w:val="en-US"/>
+        </w:rPr>
+        <w:t>d.    Select the Internet Zone.</w:t>
+      </w:r>
+    </w:p>
+    <w:p>
+      <w:pPr>
+        <w:spacing w:after="0" w:line="300" w:lineRule="atLeast"/>
+        <w:ind w:left="708"/>
+        <w:rPr>
+          <w:lang w:val="en-US"/>
+        </w:rPr>
+      </w:pPr>
+      <w:r>
+        <w:rPr>
+          <w:lang w:val="en-US"/>
+        </w:rPr>
+        <w:t>e.    Click on the Custom Level Button and then scroll down to Download.</w:t>
+      </w:r>
+    </w:p>
+    <w:p>
+      <w:pPr>
+        <w:spacing w:after="0" w:line="300" w:lineRule="atLeast"/>
+        <w:ind w:left="708"/>
+        <w:rPr>
+          <w:lang w:val="en-US"/>
+        </w:rPr>
+      </w:pPr>
+      <w:r>
+        <w:rPr>
+          <w:lang w:val="en-US"/>
+        </w:rPr>
+        <w:t>f.     Make sure to enable File download.</w:t>
+      </w:r>
+    </w:p>
+    <w:p>
+      <w:pPr>
+        <w:spacing w:after="0" w:line="300" w:lineRule="atLeast"/>
+        <w:ind w:left="708"/>
+        <w:rPr>
+          <w:lang w:val="en-US"/>
+        </w:rPr>
+      </w:pPr>
+      <w:r>
+        <w:rPr>
+          <w:lang w:val="en-US"/>
+        </w:rPr>
+        <w:t>g.    Click Apply and Ok</w:t>
+      </w:r>
+    </w:p>
+    <w:p>
+      <w:pPr>
+        <w:spacing w:after="0" w:line="300" w:lineRule="atLeast"/>
+        <w:ind w:left="708"/>
+        <w:rPr>
+          <w:lang w:val="en-US"/>
+        </w:rPr>
+      </w:pPr>
+      <w:r>
+        <w:rPr>
+          <w:lang w:val="en-US"/>
+        </w:rPr>
+        <w:t>h.    Restart Internet Explorer and check if that helps.</w:t>
+      </w:r>
+    </w:p>
+    <w:p>
+      <w:pPr>
+        <w:spacing w:after="0" w:line="300" w:lineRule="atLeast"/>
+        <w:rPr>
+          <w:lang w:val="en-US"/>
+        </w:rPr>
+      </w:pPr>
+      <w:r>
+        <w:rPr>
+          <w:lang w:val="en-US"/>
+        </w:rPr>
+        <w:t> </w:t>
+      </w:r>
+    </w:p>
+    <w:p>
+      <w:pPr>
+        <w:pStyle w:val="ListParagraph"/>
+        <w:rPr>
+          <w:lang w:val="en-US"/>
+        </w:rPr>
+      </w:pPr>
+      <w:r>
+        <w:rPr>
+          <w:lang w:val="en-US"/>
+        </w:rPr>
+        <w:t xml:space="preserve">If this is done, download R from CRAN. </w:t>
+      </w:r>
+    </w:p>
+    <w:p>
+      <w:pPr>
+        <w:rPr>
+          <w:lang w:val="en-US"/>
+        </w:rPr>
+      </w:pPr>
+    </w:p>
+    <w:p>
+      <w:pPr>
+        <w:rPr>
+          <w:lang w:val="en-US"/>
+        </w:rPr>
+      </w:pPr>
+    </w:p>
+    <w:p>
+      <w:pPr>
+        <w:rPr>
+          <w:lang w:val="en-US"/>
+        </w:rPr>
+      </w:pPr>
+    </w:p>
+    <w:p>
+      <w:pPr>
+        <w:pStyle w:val="ListParagraph"/>
+        <w:numPr>
+          <w:ilvl w:val="0"/>
+          <w:numId w:val="1"/>
+        </w:numPr>
+        <w:rPr>
+          <w:lang w:val="en-US"/>
+        </w:rPr>
+      </w:pPr>
+      <w:r>
+        <w:rPr>
+          <w:lang w:val="en-US"/>
+        </w:rPr>
+        <w:t xml:space="preserve">How to get your files from your local machine to your </w:t>
+      </w:r>
+      <w:proofErr w:type="spellStart"/>
+      <w:r>
+        <w:rPr>
+          <w:lang w:val="en-US"/>
+        </w:rPr>
+        <w:t>vm</w:t>
+      </w:r>
+      <w:proofErr w:type="spellEnd"/>
+      <w:r>
+        <w:rPr>
+          <w:lang w:val="en-US"/>
+        </w:rPr>
+        <w:t>:</w:t>
+      </w:r>
+    </w:p>
+    <w:p>
+      <w:pPr>
+        <w:pStyle w:val="ListParagraph"/>
+        <w:numPr>
+          <w:ilvl w:val="0"/>
+          <w:numId w:val="2"/>
+        </w:numPr>
+        <w:rPr>
+          <w:lang w:val="en-US"/>
+        </w:rPr>
+      </w:pPr>
+      <w:r>
+        <w:rPr>
+          <w:lang w:val="en-US"/>
+        </w:rPr>
+        <w:t xml:space="preserve">Clone from </w:t>
+      </w:r>
+      <w:proofErr w:type="spellStart"/>
+      <w:r>
+        <w:rPr>
+          <w:lang w:val="en-US"/>
+        </w:rPr>
+        <w:t>bitbucket</w:t>
+      </w:r>
+      <w:proofErr w:type="spellEnd"/>
+      <w:r>
+        <w:rPr>
+          <w:lang w:val="en-US"/>
+        </w:rPr>
+        <w:t xml:space="preserve"> repository to copy your whole project to the </w:t>
+      </w:r>
+      <w:proofErr w:type="spellStart"/>
+      <w:r>
+        <w:rPr>
+          <w:lang w:val="en-US"/>
+        </w:rPr>
+        <w:t>vm</w:t>
+      </w:r>
+      <w:proofErr w:type="spellEnd"/>
+    </w:p>
+    <w:p>
+      <w:pPr>
+        <w:pStyle w:val="ListParagraph"/>
+        <w:numPr>
+          <w:ilvl w:val="0"/>
+          <w:numId w:val="2"/>
+        </w:numPr>
+        <w:rPr>
+          <w:lang w:val="en-US"/>
+        </w:rPr>
+      </w:pPr>
+      <w:r>
+        <w:rPr>
+          <w:lang w:val="en-US"/>
+        </w:rPr>
+        <w:t>If you want to Copy</w:t>
+      </w:r>
+      <w:r>
+        <w:rPr>
+          <w:lang w:val="en-US"/>
+        </w:rPr>
+        <w:t xml:space="preserve"> only single</w:t>
+      </w:r>
+      <w:r>
+        <w:rPr>
+          <w:lang w:val="en-US"/>
+        </w:rPr>
+        <w:t xml:space="preserve"> Files from your local laptop to VM see </w:t>
+      </w:r>
+    </w:p>
+    <w:p>
+      <w:pPr>
+        <w:ind w:left="1080"/>
+        <w:rPr>
+          <w:lang w:val="en-US"/>
+        </w:rPr>
+      </w:pPr>
+      <w:hyperlink r:id="rId6" w:history="1">
         <w:r>
           <w:rPr>
             <w:rStyle w:val="Hyperlink"/>
@@ -269,7 +674,7 @@
     </w:p>
     <w:p>
       <w:pPr>
-        <w:ind w:left="708"/>
+        <w:ind w:left="708" w:firstLine="372"/>
         <w:rPr>
           <w:lang w:val="en-US"/>
         </w:rPr>
@@ -311,327 +716,12 @@
     </w:p>
     <w:p>
       <w:pPr>
-        <w:pStyle w:val="ListParagraph"/>
-        <w:numPr>
-          <w:ilvl w:val="0"/>
-          <w:numId w:val="1"/>
-        </w:numPr>
-        <w:rPr>
-          <w:lang w:val="en-US"/>
-        </w:rPr>
-      </w:pPr>
-      <w:r>
-        <w:rPr>
-          <w:lang w:val="en-US"/>
-        </w:rPr>
-        <w:t>In your Windows VM Remote desktop, change Firewall settings to allow for incoming traffic via HTTP port (80):</w:t>
-      </w:r>
-    </w:p>
-    <w:p>
-      <w:pPr>
-        <w:pStyle w:val="ListParagraph"/>
-        <w:rPr>
-          <w:lang w:val="en-US"/>
-        </w:rPr>
-      </w:pPr>
-      <w:r>
-        <w:rPr>
-          <w:lang w:val="en-US"/>
-        </w:rPr>
-        <w:t xml:space="preserve">Right-klick on mouse in Desktop –&gt; Settings -&gt; </w:t>
-      </w:r>
-      <w:proofErr w:type="spellStart"/>
-      <w:r>
-        <w:rPr>
-          <w:lang w:val="en-US"/>
-        </w:rPr>
-        <w:t>Netzwerk</w:t>
-      </w:r>
-      <w:proofErr w:type="spellEnd"/>
-      <w:r>
-        <w:rPr>
-          <w:lang w:val="en-US"/>
-        </w:rPr>
-        <w:t xml:space="preserve"> -&gt; Windows Firewall -&gt; Advanced Settings -&gt;</w:t>
-      </w:r>
-      <w:r>
-        <w:rPr>
-          <w:lang w:val="en-US"/>
-        </w:rPr>
-        <w:t xml:space="preserve"> Inbound rule: Make a new one and allow port 80 (HTTP port) to be open </w:t>
-      </w:r>
-    </w:p>
-    <w:p>
-      <w:pPr>
-        <w:pStyle w:val="ListParagraph"/>
-        <w:rPr>
-          <w:lang w:val="en-US"/>
-        </w:rPr>
-      </w:pPr>
-    </w:p>
-    <w:p>
-      <w:pPr>
-        <w:pStyle w:val="ListParagraph"/>
-        <w:numPr>
-          <w:ilvl w:val="0"/>
-          <w:numId w:val="1"/>
-        </w:numPr>
-        <w:rPr>
-          <w:lang w:val="en-US"/>
-        </w:rPr>
-      </w:pPr>
-      <w:r>
-        <w:rPr>
-          <w:lang w:val="en-US"/>
-        </w:rPr>
-        <w:t>Download normal R version from CRAN:</w:t>
-      </w:r>
-    </w:p>
-    <w:p>
-      <w:pPr>
-        <w:spacing w:after="0" w:line="300" w:lineRule="atLeast"/>
-        <w:ind w:left="708"/>
-        <w:rPr>
-          <w:lang w:val="en-US"/>
-        </w:rPr>
-      </w:pPr>
-      <w:r>
-        <w:rPr>
-          <w:lang w:val="en-US"/>
-        </w:rPr>
-        <w:t xml:space="preserve">In order to be able to download, you need to first </w:t>
-      </w:r>
-      <w:proofErr w:type="gramStart"/>
-      <w:r>
-        <w:rPr>
-          <w:lang w:val="en-US"/>
-        </w:rPr>
-        <w:t>Enable</w:t>
-      </w:r>
-      <w:proofErr w:type="gramEnd"/>
-      <w:r>
-        <w:rPr>
-          <w:lang w:val="en-US"/>
-        </w:rPr>
-        <w:t xml:space="preserve"> </w:t>
-      </w:r>
-      <w:r>
-        <w:rPr>
-          <w:lang w:val="en-US"/>
-        </w:rPr>
-        <w:t xml:space="preserve">the file download in Internet </w:t>
-      </w:r>
-      <w:r>
-        <w:rPr>
-          <w:lang w:val="en-US"/>
-        </w:rPr>
-        <w:t xml:space="preserve">Explorer, as described in </w:t>
-      </w:r>
-    </w:p>
-    <w:p>
-      <w:pPr>
-        <w:spacing w:after="0" w:line="300" w:lineRule="atLeast"/>
-        <w:ind w:left="708"/>
-        <w:rPr>
-          <w:lang w:val="en-US"/>
-        </w:rPr>
-      </w:pPr>
-      <w:hyperlink r:id="rId6" w:history="1">
-        <w:r>
-          <w:rPr>
-            <w:rStyle w:val="Hyperlink"/>
-            <w:lang w:val="en-US"/>
-          </w:rPr>
-          <w:t>https://answers.microsoft.com/en-us/ie/forum/ie8-windows_other/error-message-your-current-security-settings-do/59cc236d-7baf-4552-92ff-b34b9a6942aa?auth=1</w:t>
-        </w:r>
-      </w:hyperlink>
-    </w:p>
-    <w:p>
-      <w:pPr>
-        <w:spacing w:after="0" w:line="300" w:lineRule="atLeast"/>
-        <w:ind w:left="708"/>
-        <w:rPr>
-          <w:lang w:val="en-US"/>
-        </w:rPr>
-      </w:pPr>
-    </w:p>
-    <w:p>
-      <w:pPr>
-        <w:spacing w:after="0" w:line="300" w:lineRule="atLeast"/>
-        <w:ind w:left="708"/>
-        <w:rPr>
-          <w:lang w:val="en-US"/>
-        </w:rPr>
-      </w:pPr>
-      <w:r>
-        <w:rPr>
-          <w:lang w:val="en-US"/>
-        </w:rPr>
-        <w:t>a.    Open Internet Explorer.</w:t>
-      </w:r>
-    </w:p>
-    <w:p>
-      <w:pPr>
-        <w:spacing w:after="0" w:line="300" w:lineRule="atLeast"/>
-        <w:ind w:left="708"/>
-        <w:rPr>
-          <w:lang w:val="en-US"/>
-        </w:rPr>
-      </w:pPr>
-      <w:r>
-        <w:rPr>
-          <w:lang w:val="en-US"/>
-        </w:rPr>
-        <w:t>b.    Click Tools and then options.</w:t>
-      </w:r>
-    </w:p>
-    <w:p>
-      <w:pPr>
-        <w:spacing w:after="0" w:line="300" w:lineRule="atLeast"/>
-        <w:ind w:left="708"/>
-        <w:rPr>
-          <w:lang w:val="en-US"/>
-        </w:rPr>
-      </w:pPr>
-      <w:r>
-        <w:rPr>
-          <w:lang w:val="en-US"/>
-        </w:rPr>
-        <w:t>c.    Click on the security tab.</w:t>
-      </w:r>
-    </w:p>
-    <w:p>
-      <w:pPr>
-        <w:spacing w:after="0" w:line="300" w:lineRule="atLeast"/>
-        <w:ind w:left="708"/>
-        <w:rPr>
-          <w:lang w:val="en-US"/>
-        </w:rPr>
-      </w:pPr>
-      <w:r>
-        <w:rPr>
-          <w:lang w:val="en-US"/>
-        </w:rPr>
-        <w:t>d.    Select the Internet Zone.</w:t>
-      </w:r>
-    </w:p>
-    <w:p>
-      <w:pPr>
-        <w:spacing w:after="0" w:line="300" w:lineRule="atLeast"/>
-        <w:ind w:left="708"/>
-        <w:rPr>
-          <w:lang w:val="en-US"/>
-        </w:rPr>
-      </w:pPr>
-      <w:r>
-        <w:rPr>
-          <w:lang w:val="en-US"/>
-        </w:rPr>
-        <w:t>e.    Click on the Custom Level Button and then scroll down to Download.</w:t>
-      </w:r>
-    </w:p>
-    <w:p>
-      <w:pPr>
-        <w:spacing w:after="0" w:line="300" w:lineRule="atLeast"/>
-        <w:ind w:left="708"/>
-        <w:rPr>
-          <w:lang w:val="en-US"/>
-        </w:rPr>
-      </w:pPr>
-      <w:r>
-        <w:rPr>
-          <w:lang w:val="en-US"/>
-        </w:rPr>
-        <w:t>f.     Make sure to enable File download.</w:t>
-      </w:r>
-    </w:p>
-    <w:p>
-      <w:pPr>
-        <w:spacing w:after="0" w:line="300" w:lineRule="atLeast"/>
-        <w:ind w:left="708"/>
-        <w:rPr>
-          <w:lang w:val="en-US"/>
-        </w:rPr>
-      </w:pPr>
-      <w:r>
-        <w:rPr>
-          <w:lang w:val="en-US"/>
-        </w:rPr>
-        <w:t>g.    Click Apply and Ok</w:t>
-      </w:r>
-    </w:p>
-    <w:p>
-      <w:pPr>
-        <w:spacing w:after="0" w:line="300" w:lineRule="atLeast"/>
-        <w:ind w:left="708"/>
-        <w:rPr>
-          <w:lang w:val="en-US"/>
-        </w:rPr>
-      </w:pPr>
-      <w:r>
-        <w:rPr>
-          <w:lang w:val="en-US"/>
-        </w:rPr>
-        <w:t>h.    Restart Internet Explorer and check if that helps.</w:t>
-      </w:r>
-    </w:p>
-    <w:p>
-      <w:pPr>
-        <w:spacing w:after="0" w:line="300" w:lineRule="atLeast"/>
-        <w:rPr>
-          <w:lang w:val="en-US"/>
-        </w:rPr>
-      </w:pPr>
-      <w:r>
-        <w:rPr>
-          <w:lang w:val="en-US"/>
-        </w:rPr>
-        <w:t> </w:t>
-      </w:r>
-    </w:p>
-    <w:p>
-      <w:pPr>
-        <w:pStyle w:val="ListParagraph"/>
-        <w:rPr>
-          <w:lang w:val="en-US"/>
-        </w:rPr>
-      </w:pPr>
-      <w:r>
-        <w:rPr>
-          <w:lang w:val="en-US"/>
-        </w:rPr>
-        <w:t xml:space="preserve">If this is done, download R from CRAN. </w:t>
-      </w:r>
+        <w:rPr>
+          <w:lang w:val="en-US"/>
+        </w:rPr>
+      </w:pPr>
       <w:bookmarkStart w:id="0" w:name="_GoBack"/>
       <w:bookmarkEnd w:id="0"/>
-    </w:p>
-    <w:p>
-      <w:pPr>
-        <w:rPr>
-          <w:lang w:val="en-US"/>
-        </w:rPr>
-      </w:pPr>
-    </w:p>
-    <w:p>
-      <w:pPr>
-        <w:rPr>
-          <w:lang w:val="en-US"/>
-        </w:rPr>
-      </w:pPr>
-    </w:p>
-    <w:p>
-      <w:pPr>
-        <w:rPr>
-          <w:lang w:val="en-US"/>
-        </w:rPr>
-      </w:pPr>
-    </w:p>
-    <w:p>
-      <w:pPr>
-        <w:rPr>
-          <w:lang w:val="en-US"/>
-        </w:rPr>
-      </w:pPr>
     </w:p>
     <w:sectPr>
       <w:pgSz w:w="11906" w:h="16838"/>
@@ -646,6 +736,95 @@
 <file path=word/numbering.xml><?xml version="1.0" encoding="utf-8"?>
 <w:numbering xmlns:wpc="http://schemas.microsoft.com/office/word/2010/wordprocessingCanvas" xmlns:cx="http://schemas.microsoft.com/office/drawing/2014/chartex" xmlns:cx1="http://schemas.microsoft.com/office/drawing/2015/9/8/chartex" xmlns:mc="http://schemas.openxmlformats.org/markup-compatibility/2006" xmlns:o="urn:schemas-microsoft-com:office:office" xmlns:r="http://schemas.openxmlformats.org/officeDocument/2006/relationships" xmlns:m="http://schemas.openxmlformats.org/officeDocument/2006/math" xmlns:v="urn:schemas-microsoft-com:vml" xmlns:wp14="http://schemas.microsoft.com/office/word/2010/wordprocessingDrawing" xmlns:wp="http://schemas.openxmlformats.org/drawingml/2006/wordprocessingDrawing" xmlns:w10="urn:schemas-microsoft-com:office:word" xmlns:w="http://schemas.openxmlformats.org/wordprocessingml/2006/main" xmlns:w14="http://schemas.microsoft.com/office/word/2010/wordml" xmlns:w15="http://schemas.microsoft.com/office/word/2012/wordml" xmlns:w16se="http://schemas.microsoft.com/office/word/2015/wordml/symex" xmlns:wpg="http://schemas.microsoft.com/office/word/2010/wordprocessingGroup" xmlns:wpi="http://schemas.microsoft.com/office/word/2010/wordprocessingInk" xmlns:wne="http://schemas.microsoft.com/office/word/2006/wordml" xmlns:wps="http://schemas.microsoft.com/office/word/2010/wordprocessingShape" mc:Ignorable="w14 w15 w16se wp14">
   <w:abstractNum w:abstractNumId="0" w15:restartNumberingAfterBreak="0">
+    <w:nsid w:val="1C615AAD"/>
+    <w:multiLevelType w:val="hybridMultilevel"/>
+    <w:tmpl w:val="2D6CEF98"/>
+    <w:lvl w:ilvl="0" w:tplc="9284705E">
+      <w:start w:val="1"/>
+      <w:numFmt w:val="upperLetter"/>
+      <w:lvlText w:val="%1)"/>
+      <w:lvlJc w:val="left"/>
+      <w:pPr>
+        <w:ind w:left="1080" w:hanging="360"/>
+      </w:pPr>
+      <w:rPr>
+        <w:rFonts w:hint="default"/>
+      </w:rPr>
+    </w:lvl>
+    <w:lvl w:ilvl="1" w:tplc="08070019" w:tentative="1">
+      <w:start w:val="1"/>
+      <w:numFmt w:val="lowerLetter"/>
+      <w:lvlText w:val="%2."/>
+      <w:lvlJc w:val="left"/>
+      <w:pPr>
+        <w:ind w:left="1800" w:hanging="360"/>
+      </w:pPr>
+    </w:lvl>
+    <w:lvl w:ilvl="2" w:tplc="0807001B" w:tentative="1">
+      <w:start w:val="1"/>
+      <w:numFmt w:val="lowerRoman"/>
+      <w:lvlText w:val="%3."/>
+      <w:lvlJc w:val="right"/>
+      <w:pPr>
+        <w:ind w:left="2520" w:hanging="180"/>
+      </w:pPr>
+    </w:lvl>
+    <w:lvl w:ilvl="3" w:tplc="0807000F" w:tentative="1">
+      <w:start w:val="1"/>
+      <w:numFmt w:val="decimal"/>
+      <w:lvlText w:val="%4."/>
+      <w:lvlJc w:val="left"/>
+      <w:pPr>
+        <w:ind w:left="3240" w:hanging="360"/>
+      </w:pPr>
+    </w:lvl>
+    <w:lvl w:ilvl="4" w:tplc="08070019" w:tentative="1">
+      <w:start w:val="1"/>
+      <w:numFmt w:val="lowerLetter"/>
+      <w:lvlText w:val="%5."/>
+      <w:lvlJc w:val="left"/>
+      <w:pPr>
+        <w:ind w:left="3960" w:hanging="360"/>
+      </w:pPr>
+    </w:lvl>
+    <w:lvl w:ilvl="5" w:tplc="0807001B" w:tentative="1">
+      <w:start w:val="1"/>
+      <w:numFmt w:val="lowerRoman"/>
+      <w:lvlText w:val="%6."/>
+      <w:lvlJc w:val="right"/>
+      <w:pPr>
+        <w:ind w:left="4680" w:hanging="180"/>
+      </w:pPr>
+    </w:lvl>
+    <w:lvl w:ilvl="6" w:tplc="0807000F" w:tentative="1">
+      <w:start w:val="1"/>
+      <w:numFmt w:val="decimal"/>
+      <w:lvlText w:val="%7."/>
+      <w:lvlJc w:val="left"/>
+      <w:pPr>
+        <w:ind w:left="5400" w:hanging="360"/>
+      </w:pPr>
+    </w:lvl>
+    <w:lvl w:ilvl="7" w:tplc="08070019" w:tentative="1">
+      <w:start w:val="1"/>
+      <w:numFmt w:val="lowerLetter"/>
+      <w:lvlText w:val="%8."/>
+      <w:lvlJc w:val="left"/>
+      <w:pPr>
+        <w:ind w:left="6120" w:hanging="360"/>
+      </w:pPr>
+    </w:lvl>
+    <w:lvl w:ilvl="8" w:tplc="0807001B" w:tentative="1">
+      <w:start w:val="1"/>
+      <w:numFmt w:val="lowerRoman"/>
+      <w:lvlText w:val="%9."/>
+      <w:lvlJc w:val="right"/>
+      <w:pPr>
+        <w:ind w:left="6840" w:hanging="180"/>
+      </w:pPr>
+    </w:lvl>
+  </w:abstractNum>
+  <w:abstractNum w:abstractNumId="1" w15:restartNumberingAfterBreak="0">
     <w:nsid w:val="4EE26F09"/>
     <w:multiLevelType w:val="hybridMultilevel"/>
     <w:tmpl w:val="DCDEBA84"/>
@@ -735,6 +914,9 @@
     </w:lvl>
   </w:abstractNum>
   <w:num w:numId="1">
+    <w:abstractNumId w:val="1"/>
+  </w:num>
+  <w:num w:numId="2">
     <w:abstractNumId w:val="0"/>
   </w:num>
 </w:numbering>

</xml_diff>